<commit_message>
refactor(templates): polish .docx templates
</commit_message>
<xml_diff>
--- a/templates/09_flushing_purging_pipelines_act.docx
+++ b/templates/09_flushing_purging_pipelines_act.docx
@@ -725,7 +725,6 @@
       <w:tblPr>
         <w:tblStyle w:val="a5"/>
         <w:tblW w:w="5000" w:type="pct"/>
-        <w:tblInd w:w="-112" w:type="dxa"/>
         <w:tblBorders>
           <w:top w:val="none" w:sz="0" w:space="0" w:color="auto"/>
           <w:left w:val="none" w:sz="0" w:space="0" w:color="auto"/>
@@ -738,9 +737,6 @@
         <w:gridCol w:w="10205"/>
       </w:tblGrid>
       <w:tr>
-        <w:trPr>
-          <w:trHeight w:val="227"/>
-        </w:trPr>
         <w:tc>
           <w:tcPr>
             <w:tcW w:w="5000" w:type="pct"/>
@@ -927,11 +923,46 @@
       </w:pPr>
       <w:r>
         <w:rPr>
+          <w:rFonts w:cs="Times New Roman"/>
+          <w:spacing w:val="-3"/>
+          <w:sz w:val="24"/>
+          <w:szCs w:val="24"/>
+        </w:rPr>
+        <w:t>в</w:t>
+      </w:r>
+      <w:r>
+        <w:rPr>
+          <w:spacing w:val="-3"/>
+          <w:sz w:val="24"/>
+          <w:szCs w:val="24"/>
+        </w:rPr>
+        <w:t xml:space="preserve"> </w:t>
+      </w:r>
+      <w:r>
+        <w:rPr>
+          <w:rFonts w:cs="Times New Roman"/>
+          <w:spacing w:val="-3"/>
+          <w:sz w:val="24"/>
+          <w:szCs w:val="24"/>
+        </w:rPr>
+        <w:t>присутствии</w:t>
+      </w:r>
+      <w:r>
+        <w:rPr>
+          <w:rFonts w:cs="Times New Roman"/>
+          <w:spacing w:val="-3"/>
+          <w:sz w:val="24"/>
+          <w:szCs w:val="24"/>
+        </w:rPr>
+        <w:t xml:space="preserve"> представителя</w:t>
+      </w:r>
+      <w:r>
+        <w:rPr>
           <w:bCs/>
           <w:sz w:val="24"/>
           <w:szCs w:val="24"/>
         </w:rPr>
-        <w:t xml:space="preserve">Представитель </w:t>
+        <w:t xml:space="preserve"> </w:t>
       </w:r>
       <w:r>
         <w:rPr>
@@ -971,7 +1002,7 @@
       <w:tr>
         <w:tc>
           <w:tcPr>
-            <w:tcW w:w="10153" w:type="dxa"/>
+            <w:tcW w:w="5000" w:type="pct"/>
           </w:tcPr>
           <w:p>
             <w:pPr>

</xml_diff>